<commit_message>
"Added a timer to the todo list"
</commit_message>
<xml_diff>
--- a/Sprawozdanie_2/Sprawozdanie2.docx
+++ b/Sprawozdanie_2/Sprawozdanie2.docx
@@ -27,19 +27,7 @@
           <w:sz w:val="22"/>
           <w:shd w:fill="auto" w:val="clear"/>
         </w:rPr>
-        <w:t xml:space="preserve">Imi</w:t>
-      </w:r>
-      <w:r>
-        <w:rPr>
-          <w:rFonts w:ascii="Calibri" w:hAnsi="Calibri" w:cs="Calibri" w:eastAsia="Calibri"/>
-          <w:b/>
-          <w:color w:val="auto"/>
-          <w:spacing w:val="0"/>
-          <w:position w:val="0"/>
-          <w:sz w:val="22"/>
-          <w:shd w:fill="auto" w:val="clear"/>
-        </w:rPr>
-        <w:t xml:space="preserve">ę Nazwisko </w:t>
+        <w:t xml:space="preserve">Maurycy Szmuc</w:t>
       </w:r>
     </w:p>
     <w:p>
@@ -67,7 +55,7 @@
           <w:sz w:val="22"/>
           <w:shd w:fill="auto" w:val="clear"/>
         </w:rPr>
-        <w:t xml:space="preserve">Data</w:t>
+        <w:t xml:space="preserve">10.05.2021</w:t>
       </w:r>
     </w:p>
     <w:p>
@@ -95,7 +83,19 @@
           <w:sz w:val="70"/>
           <w:shd w:fill="auto" w:val="clear"/>
         </w:rPr>
-        <w:t xml:space="preserve">Sprawozdanie nr XX</w:t>
+        <w:t xml:space="preserve">Sprawozdanie nr </w:t>
+      </w:r>
+      <w:r>
+        <w:rPr>
+          <w:rFonts w:ascii="Calibri Light" w:hAnsi="Calibri Light" w:cs="Calibri Light" w:eastAsia="Calibri Light"/>
+          <w:b/>
+          <w:color w:val="auto"/>
+          <w:spacing w:val="-10"/>
+          <w:position w:val="0"/>
+          <w:sz w:val="70"/>
+          <w:shd w:fill="auto" w:val="clear"/>
+        </w:rPr>
+        <w:t xml:space="preserve">2</w:t>
       </w:r>
     </w:p>
     <w:p>
@@ -125,10 +125,22 @@
           <w:color w:val="auto"/>
           <w:spacing w:val="0"/>
           <w:position w:val="0"/>
+          <w:sz w:val="22"/>
+          <w:shd w:fill="auto" w:val="clear"/>
+        </w:rPr>
+      </w:pPr>
+      <w:r>
+        <w:rPr>
+          <w:rFonts w:ascii="Calibri" w:hAnsi="Calibri" w:cs="Calibri" w:eastAsia="Calibri"/>
+          <w:b/>
+          <w:color w:val="auto"/>
+          <w:spacing w:val="0"/>
+          <w:position w:val="0"/>
           <w:sz w:val="34"/>
           <w:shd w:fill="auto" w:val="clear"/>
         </w:rPr>
-      </w:pPr>
+        <w:t xml:space="preserve">Temat: </w:t>
+      </w:r>
       <w:r>
         <w:rPr>
           <w:rFonts w:ascii="Calibri" w:hAnsi="Calibri" w:cs="Calibri" w:eastAsia="Calibri"/>
@@ -139,8 +151,24 @@
           <w:sz w:val="34"/>
           <w:shd w:fill="auto" w:val="clear"/>
         </w:rPr>
-        <w:t xml:space="preserve">Temat: </w:t>
-      </w:r>
+        <w:t xml:space="preserve">Programowanie obiektowe, aplikacja Todo</w:t>
+      </w:r>
+    </w:p>
+    <w:p>
+      <w:pPr>
+        <w:spacing w:before="0" w:after="160" w:line="259"/>
+        <w:ind w:right="0" w:left="0" w:firstLine="0"/>
+        <w:jc w:val="left"/>
+        <w:rPr>
+          <w:rFonts w:ascii="Calibri" w:hAnsi="Calibri" w:cs="Calibri" w:eastAsia="Calibri"/>
+          <w:b/>
+          <w:color w:val="auto"/>
+          <w:spacing w:val="0"/>
+          <w:position w:val="0"/>
+          <w:sz w:val="34"/>
+          <w:shd w:fill="auto" w:val="clear"/>
+        </w:rPr>
+      </w:pPr>
     </w:p>
     <w:p>
       <w:pPr>

</xml_diff>